<commit_message>
pictures store in base64 format in db, no need to use the_best_picture directory, also upgrade_data_to_base64 has been added to fix old data. DragDrop in progress not finished.
</commit_message>
<xml_diff>
--- a/log.docx
+++ b/log.docx
@@ -93,11 +93,6 @@
       </w:r>
     </w:p>
     <w:p>
-      <w:pPr>
-        <w:rPr>
-          <w:lang w:val="en-US"/>
-        </w:rPr>
-      </w:pPr>
       <w:r>
         <w:t>Сайт с голосованием (</w:t>
       </w:r>
@@ -469,6 +464,489 @@
           <w:numId w:val="3"/>
         </w:numPr>
       </w:pPr>
+      <w:proofErr w:type="spellStart"/>
+      <w:r>
+        <w:rPr>
+          <w:lang w:val="en-US"/>
+        </w:rPr>
+        <w:t>Drag&amp;Drop</w:t>
+      </w:r>
+      <w:proofErr w:type="spellEnd"/>
+      <w:r>
+        <w:rPr>
+          <w:lang w:val="en-US"/>
+        </w:rPr>
+        <w:t xml:space="preserve"> </w:t>
+      </w:r>
+      <w:r>
+        <w:t>для фоток</w:t>
+      </w:r>
+    </w:p>
+    <w:p>
+      <w:pPr>
+        <w:pStyle w:val="a3"/>
+        <w:numPr>
+          <w:ilvl w:val="0"/>
+          <w:numId w:val="3"/>
+        </w:numPr>
+      </w:pPr>
+      <w:r>
+        <w:t xml:space="preserve">Статистика посещений (возможно БД: </w:t>
+      </w:r>
+      <w:r>
+        <w:rPr>
+          <w:lang w:val="en-US"/>
+        </w:rPr>
+        <w:t>latency</w:t>
+      </w:r>
+      <w:r>
+        <w:t xml:space="preserve"> </w:t>
+      </w:r>
+      <w:r>
+        <w:rPr>
+          <w:lang w:val="en-US"/>
+        </w:rPr>
+        <w:t>and</w:t>
+      </w:r>
+      <w:r>
+        <w:t xml:space="preserve"> </w:t>
+      </w:r>
+      <w:r>
+        <w:rPr>
+          <w:lang w:val="en-US"/>
+        </w:rPr>
+        <w:t>IP</w:t>
+      </w:r>
+      <w:r>
+        <w:t>)</w:t>
+      </w:r>
+    </w:p>
+    <w:p>
+      <w:pPr>
+        <w:pStyle w:val="a3"/>
+        <w:numPr>
+          <w:ilvl w:val="0"/>
+          <w:numId w:val="3"/>
+        </w:numPr>
+      </w:pPr>
+      <w:r>
+        <w:t>Зачитывать фотку, отсылать клиенту и он пусть формирует страницу</w:t>
+      </w:r>
+      <w:proofErr w:type="gramStart"/>
+      <w:r>
+        <w:t>.</w:t>
+      </w:r>
+      <w:proofErr w:type="gramEnd"/>
+      <w:r>
+        <w:t xml:space="preserve"> (</w:t>
+      </w:r>
+      <w:proofErr w:type="gramStart"/>
+      <w:r>
+        <w:t>с</w:t>
+      </w:r>
+      <w:proofErr w:type="gramEnd"/>
+      <w:r>
+        <w:t>ейчас на сервере)</w:t>
+      </w:r>
+    </w:p>
+    <w:p>
+      <w:pPr>
+        <w:pStyle w:val="a3"/>
+        <w:numPr>
+          <w:ilvl w:val="0"/>
+          <w:numId w:val="3"/>
+        </w:numPr>
+      </w:pPr>
+      <w:r>
+        <w:t>Интерфейс</w:t>
+      </w:r>
+    </w:p>
+    <w:p>
+      <w:pPr>
+        <w:pStyle w:val="a3"/>
+        <w:numPr>
+          <w:ilvl w:val="0"/>
+          <w:numId w:val="3"/>
+        </w:numPr>
+      </w:pPr>
+      <w:r>
+        <w:t xml:space="preserve">Размер фоток для отображения в </w:t>
+      </w:r>
+      <w:r>
+        <w:rPr>
+          <w:lang w:val="en-US"/>
+        </w:rPr>
+        <w:t>Scores</w:t>
+      </w:r>
+      <w:r>
+        <w:t xml:space="preserve"> </w:t>
+      </w:r>
+      <w:r>
+        <w:t xml:space="preserve">и в </w:t>
+      </w:r>
+      <w:r>
+        <w:rPr>
+          <w:lang w:val="en-US"/>
+        </w:rPr>
+        <w:t>Index</w:t>
+      </w:r>
+      <w:r>
+        <w:t xml:space="preserve">, сейчас </w:t>
+      </w:r>
+      <w:proofErr w:type="gramStart"/>
+      <w:r>
+        <w:t>строгое</w:t>
+      </w:r>
+      <w:proofErr w:type="gramEnd"/>
+      <w:r>
+        <w:t xml:space="preserve"> 300</w:t>
+      </w:r>
+      <w:proofErr w:type="spellStart"/>
+      <w:r>
+        <w:rPr>
+          <w:lang w:val="en-US"/>
+        </w:rPr>
+        <w:t>px</w:t>
+      </w:r>
+      <w:proofErr w:type="spellEnd"/>
+      <w:r>
+        <w:t xml:space="preserve"> по высоте.</w:t>
+      </w:r>
+    </w:p>
+    <w:p>
+      <w:pPr>
+        <w:pStyle w:val="a3"/>
+        <w:numPr>
+          <w:ilvl w:val="0"/>
+          <w:numId w:val="3"/>
+        </w:numPr>
+      </w:pPr>
+      <w:r>
+        <w:t xml:space="preserve">Безопасность: при голосовании ссылка идет в открытом виде и ее можно </w:t>
+      </w:r>
+      <w:r>
+        <w:t>подделать</w:t>
+      </w:r>
+      <w:bookmarkStart w:id="0" w:name="_GoBack"/>
+      <w:bookmarkEnd w:id="0"/>
+      <w:r>
+        <w:t xml:space="preserve"> и</w:t>
+      </w:r>
+      <w:r>
+        <w:t>ли</w:t>
+      </w:r>
+      <w:r>
+        <w:t xml:space="preserve"> отправить 9000 раз.</w:t>
+      </w:r>
+    </w:p>
+    <w:p>
+      <w:r>
+        <w:t>Сделано:</w:t>
+      </w:r>
+    </w:p>
+    <w:p>
+      <w:pPr>
+        <w:pStyle w:val="a3"/>
+        <w:numPr>
+          <w:ilvl w:val="0"/>
+          <w:numId w:val="4"/>
+        </w:numPr>
+      </w:pPr>
+      <w:r>
+        <w:t>18.03.2013</w:t>
+      </w:r>
+      <w:proofErr w:type="gramStart"/>
+      <w:r>
+        <w:t xml:space="preserve"> </w:t>
+      </w:r>
+      <w:r>
+        <w:t>З</w:t>
+      </w:r>
+      <w:proofErr w:type="gramEnd"/>
+      <w:r>
+        <w:t>апускается</w:t>
+      </w:r>
+    </w:p>
+    <w:p>
+      <w:pPr>
+        <w:pStyle w:val="a3"/>
+        <w:numPr>
+          <w:ilvl w:val="0"/>
+          <w:numId w:val="4"/>
+        </w:numPr>
+      </w:pPr>
+      <w:r>
+        <w:t>Можно голосовать +- 13 очков</w:t>
+      </w:r>
+    </w:p>
+    <w:p>
+      <w:pPr>
+        <w:pStyle w:val="a3"/>
+        <w:numPr>
+          <w:ilvl w:val="0"/>
+          <w:numId w:val="4"/>
+        </w:numPr>
+      </w:pPr>
+      <w:r>
+        <w:t xml:space="preserve">Добавлять </w:t>
+      </w:r>
+      <w:proofErr w:type="spellStart"/>
+      <w:r>
+        <w:t>рандомного</w:t>
+      </w:r>
+      <w:proofErr w:type="spellEnd"/>
+    </w:p>
+    <w:p>
+      <w:pPr>
+        <w:pStyle w:val="a3"/>
+        <w:numPr>
+          <w:ilvl w:val="0"/>
+          <w:numId w:val="4"/>
+        </w:numPr>
+      </w:pPr>
+      <w:r>
+        <w:t>Отображать таблицу, без сортировки</w:t>
+      </w:r>
+    </w:p>
+    <w:p>
+      <w:pPr>
+        <w:pStyle w:val="a3"/>
+        <w:numPr>
+          <w:ilvl w:val="0"/>
+          <w:numId w:val="4"/>
+        </w:numPr>
+      </w:pPr>
+      <w:r>
+        <w:t xml:space="preserve">19.03.2013 </w:t>
+      </w:r>
+      <w:r>
+        <w:t>Сортированный вывод таблицы</w:t>
+      </w:r>
+    </w:p>
+    <w:p>
+      <w:pPr>
+        <w:pStyle w:val="a3"/>
+        <w:numPr>
+          <w:ilvl w:val="0"/>
+          <w:numId w:val="4"/>
+        </w:numPr>
+      </w:pPr>
+      <w:r>
+        <w:t xml:space="preserve">Рейтинг </w:t>
+      </w:r>
+      <w:proofErr w:type="spellStart"/>
+      <w:r>
+        <w:t>Эло</w:t>
+      </w:r>
+      <w:proofErr w:type="spellEnd"/>
+      <w:r>
+        <w:t xml:space="preserve"> (120 – сумма очков на бой)</w:t>
+      </w:r>
+    </w:p>
+    <w:p>
+      <w:pPr>
+        <w:pStyle w:val="a3"/>
+        <w:numPr>
+          <w:ilvl w:val="0"/>
+          <w:numId w:val="4"/>
+        </w:numPr>
+      </w:pPr>
+      <w:proofErr w:type="spellStart"/>
+      <w:r>
+        <w:t>Редирект</w:t>
+      </w:r>
+      <w:proofErr w:type="spellEnd"/>
+      <w:r>
+        <w:t xml:space="preserve"> после голосования</w:t>
+      </w:r>
+    </w:p>
+    <w:p>
+      <w:pPr>
+        <w:pStyle w:val="a3"/>
+        <w:numPr>
+          <w:ilvl w:val="0"/>
+          <w:numId w:val="4"/>
+        </w:numPr>
+        <w:rPr>
+          <w:lang w:val="en-US"/>
+        </w:rPr>
+      </w:pPr>
+      <w:proofErr w:type="gramStart"/>
+      <w:r>
+        <w:t>Добавление</w:t>
+      </w:r>
+      <w:r>
+        <w:rPr>
+          <w:lang w:val="en-US"/>
+        </w:rPr>
+        <w:t xml:space="preserve"> </w:t>
+      </w:r>
+      <w:r>
+        <w:t>фоток</w:t>
+      </w:r>
+      <w:r>
+        <w:rPr>
+          <w:lang w:val="en-US"/>
+        </w:rPr>
+        <w:t xml:space="preserve"> (16 </w:t>
+      </w:r>
+      <w:r>
+        <w:t>штук</w:t>
+      </w:r>
+      <w:r>
+        <w:rPr>
+          <w:lang w:val="en-US"/>
+        </w:rPr>
+        <w:t>,</w:t>
+      </w:r>
+      <w:r>
+        <w:rPr>
+          <w:lang w:val="en-US"/>
+        </w:rPr>
+        <w:t xml:space="preserve"> </w:t>
+      </w:r>
+      <w:r>
+        <w:rPr>
+          <w:lang w:val="en-US"/>
+        </w:rPr>
+        <w:t>C:</w:t>
+      </w:r>
+      <w:proofErr w:type="gramEnd"/>
+      <w:r>
+        <w:rPr>
+          <w:lang w:val="en-US"/>
+        </w:rPr>
+        <w:t xml:space="preserve">\Pro\nodeJS\16 </w:t>
+      </w:r>
+      <w:proofErr w:type="spellStart"/>
+      <w:r>
+        <w:rPr>
+          <w:lang w:val="en-US"/>
+        </w:rPr>
+        <w:t>the_best_picture</w:t>
+      </w:r>
+      <w:proofErr w:type="spellEnd"/>
+      <w:r>
+        <w:rPr>
+          <w:lang w:val="en-US"/>
+        </w:rPr>
+        <w:t>\</w:t>
+      </w:r>
+      <w:proofErr w:type="spellStart"/>
+      <w:r>
+        <w:rPr>
+          <w:lang w:val="en-US"/>
+        </w:rPr>
+        <w:t>the_best_pictures</w:t>
+      </w:r>
+      <w:proofErr w:type="spellEnd"/>
+      <w:r>
+        <w:rPr>
+          <w:lang w:val="en-US"/>
+        </w:rPr>
+        <w:t>\public\</w:t>
+      </w:r>
+      <w:proofErr w:type="spellStart"/>
+      <w:r>
+        <w:rPr>
+          <w:lang w:val="en-US"/>
+        </w:rPr>
+        <w:t>the_best_pictures</w:t>
+      </w:r>
+      <w:proofErr w:type="spellEnd"/>
+      <w:r>
+        <w:rPr>
+          <w:lang w:val="en-US"/>
+        </w:rPr>
+        <w:t>)</w:t>
+      </w:r>
+    </w:p>
+    <w:p>
+      <w:pPr>
+        <w:pStyle w:val="a3"/>
+        <w:numPr>
+          <w:ilvl w:val="0"/>
+          <w:numId w:val="4"/>
+        </w:numPr>
+      </w:pPr>
+      <w:r>
+        <w:lastRenderedPageBreak/>
+        <w:t>Отображать таблицу, с сортировкой</w:t>
+      </w:r>
+    </w:p>
+    <w:p>
+      <w:pPr>
+        <w:pStyle w:val="a3"/>
+        <w:numPr>
+          <w:ilvl w:val="0"/>
+          <w:numId w:val="4"/>
+        </w:numPr>
+      </w:pPr>
+      <w:r>
+        <w:t xml:space="preserve">25.03.2013 </w:t>
+      </w:r>
+      <w:r>
+        <w:t>«</w:t>
+      </w:r>
+      <w:proofErr w:type="spellStart"/>
+      <w:r>
+        <w:t>Форкнут</w:t>
+      </w:r>
+      <w:proofErr w:type="spellEnd"/>
+      <w:r>
+        <w:t>» в ручную</w:t>
+      </w:r>
+      <w:r>
+        <w:t xml:space="preserve"> </w:t>
+      </w:r>
+      <w:r>
+        <w:t xml:space="preserve">из </w:t>
+      </w:r>
+      <w:r>
+        <w:rPr>
+          <w:lang w:val="en-US"/>
+        </w:rPr>
+        <w:t>girls</w:t>
+      </w:r>
+      <w:r>
+        <w:t>_</w:t>
+      </w:r>
+      <w:r>
+        <w:rPr>
+          <w:lang w:val="en-US"/>
+        </w:rPr>
+        <w:t>fight</w:t>
+      </w:r>
+    </w:p>
+    <w:p>
+      <w:pPr>
+        <w:pStyle w:val="a3"/>
+        <w:numPr>
+          <w:ilvl w:val="0"/>
+          <w:numId w:val="4"/>
+        </w:numPr>
+      </w:pPr>
+      <w:r>
+        <w:t xml:space="preserve">Залит на </w:t>
+      </w:r>
+      <w:r>
+        <w:rPr>
+          <w:lang w:val="en-US"/>
+        </w:rPr>
+        <w:t>github.com</w:t>
+      </w:r>
+    </w:p>
+    <w:p>
+      <w:pPr>
+        <w:pStyle w:val="a3"/>
+        <w:numPr>
+          <w:ilvl w:val="0"/>
+          <w:numId w:val="4"/>
+        </w:numPr>
+      </w:pPr>
+      <w:r>
+        <w:t xml:space="preserve">29.03.2013 </w:t>
+      </w:r>
       <w:r>
         <w:t xml:space="preserve">Фотки хранить в БД в </w:t>
       </w:r>
@@ -508,474 +986,6 @@
         <w:t xml:space="preserve"> )</w:t>
       </w:r>
       <w:proofErr w:type="gramEnd"/>
-    </w:p>
-    <w:p>
-      <w:pPr>
-        <w:pStyle w:val="a3"/>
-        <w:numPr>
-          <w:ilvl w:val="0"/>
-          <w:numId w:val="3"/>
-        </w:numPr>
-      </w:pPr>
-      <w:proofErr w:type="spellStart"/>
-      <w:r>
-        <w:rPr>
-          <w:lang w:val="en-US"/>
-        </w:rPr>
-        <w:t>Drag&amp;Drop</w:t>
-      </w:r>
-      <w:proofErr w:type="spellEnd"/>
-      <w:r>
-        <w:rPr>
-          <w:lang w:val="en-US"/>
-        </w:rPr>
-        <w:t xml:space="preserve"> </w:t>
-      </w:r>
-      <w:r>
-        <w:t>для фоток</w:t>
-      </w:r>
-    </w:p>
-    <w:p>
-      <w:pPr>
-        <w:pStyle w:val="a3"/>
-        <w:numPr>
-          <w:ilvl w:val="0"/>
-          <w:numId w:val="3"/>
-        </w:numPr>
-      </w:pPr>
-      <w:r>
-        <w:t xml:space="preserve">Статистика посещений (возможно БД: </w:t>
-      </w:r>
-      <w:r>
-        <w:rPr>
-          <w:lang w:val="en-US"/>
-        </w:rPr>
-        <w:t>latency</w:t>
-      </w:r>
-      <w:r>
-        <w:t xml:space="preserve"> </w:t>
-      </w:r>
-      <w:r>
-        <w:rPr>
-          <w:lang w:val="en-US"/>
-        </w:rPr>
-        <w:t>and</w:t>
-      </w:r>
-      <w:r>
-        <w:t xml:space="preserve"> </w:t>
-      </w:r>
-      <w:r>
-        <w:rPr>
-          <w:lang w:val="en-US"/>
-        </w:rPr>
-        <w:t>IP</w:t>
-      </w:r>
-      <w:r>
-        <w:t>)</w:t>
-      </w:r>
-    </w:p>
-    <w:p>
-      <w:pPr>
-        <w:pStyle w:val="a3"/>
-        <w:numPr>
-          <w:ilvl w:val="0"/>
-          <w:numId w:val="3"/>
-        </w:numPr>
-      </w:pPr>
-      <w:r>
-        <w:t>Зачитывать фотку, отсылать клиенту и он пусть формирует страницу</w:t>
-      </w:r>
-      <w:proofErr w:type="gramStart"/>
-      <w:r>
-        <w:t>.</w:t>
-      </w:r>
-      <w:proofErr w:type="gramEnd"/>
-      <w:r>
-        <w:t xml:space="preserve"> (</w:t>
-      </w:r>
-      <w:proofErr w:type="gramStart"/>
-      <w:r>
-        <w:t>с</w:t>
-      </w:r>
-      <w:proofErr w:type="gramEnd"/>
-      <w:r>
-        <w:t>ейчас на сервере)</w:t>
-      </w:r>
-    </w:p>
-    <w:p>
-      <w:pPr>
-        <w:pStyle w:val="a3"/>
-        <w:numPr>
-          <w:ilvl w:val="0"/>
-          <w:numId w:val="3"/>
-        </w:numPr>
-      </w:pPr>
-      <w:r>
-        <w:t>Интерфейс</w:t>
-      </w:r>
-    </w:p>
-    <w:p>
-      <w:pPr>
-        <w:pStyle w:val="a3"/>
-        <w:numPr>
-          <w:ilvl w:val="0"/>
-          <w:numId w:val="3"/>
-        </w:numPr>
-      </w:pPr>
-      <w:r>
-        <w:t xml:space="preserve">Размер фоток для отображения в </w:t>
-      </w:r>
-      <w:r>
-        <w:rPr>
-          <w:lang w:val="en-US"/>
-        </w:rPr>
-        <w:t>Scores</w:t>
-      </w:r>
-      <w:r>
-        <w:t xml:space="preserve"> </w:t>
-      </w:r>
-      <w:r>
-        <w:t xml:space="preserve">и в </w:t>
-      </w:r>
-      <w:r>
-        <w:rPr>
-          <w:lang w:val="en-US"/>
-        </w:rPr>
-        <w:t>Index</w:t>
-      </w:r>
-      <w:r>
-        <w:t xml:space="preserve">, сейчас </w:t>
-      </w:r>
-      <w:proofErr w:type="gramStart"/>
-      <w:r>
-        <w:t>строгое</w:t>
-      </w:r>
-      <w:proofErr w:type="gramEnd"/>
-      <w:r>
-        <w:t xml:space="preserve"> 300</w:t>
-      </w:r>
-      <w:proofErr w:type="spellStart"/>
-      <w:r>
-        <w:rPr>
-          <w:lang w:val="en-US"/>
-        </w:rPr>
-        <w:t>px</w:t>
-      </w:r>
-      <w:proofErr w:type="spellEnd"/>
-      <w:r>
-        <w:t xml:space="preserve"> по высоте.</w:t>
-      </w:r>
-    </w:p>
-    <w:p>
-      <w:pPr>
-        <w:pStyle w:val="a3"/>
-        <w:numPr>
-          <w:ilvl w:val="0"/>
-          <w:numId w:val="3"/>
-        </w:numPr>
-      </w:pPr>
-      <w:r>
-        <w:t>Безопасность: при голосовании ссылка идет в открытом виде и ее можно переделать и отправить 9000 раз.</w:t>
-      </w:r>
-    </w:p>
-    <w:p>
-      <w:r>
-        <w:t>Сделано:</w:t>
-      </w:r>
-    </w:p>
-    <w:p>
-      <w:pPr>
-        <w:pStyle w:val="a3"/>
-        <w:numPr>
-          <w:ilvl w:val="0"/>
-          <w:numId w:val="4"/>
-        </w:numPr>
-      </w:pPr>
-      <w:r>
-        <w:t>18.03.2013</w:t>
-      </w:r>
-      <w:proofErr w:type="gramStart"/>
-      <w:r>
-        <w:t xml:space="preserve"> </w:t>
-      </w:r>
-      <w:r>
-        <w:t>З</w:t>
-      </w:r>
-      <w:proofErr w:type="gramEnd"/>
-      <w:r>
-        <w:t>апускается</w:t>
-      </w:r>
-    </w:p>
-    <w:p>
-      <w:pPr>
-        <w:pStyle w:val="a3"/>
-        <w:numPr>
-          <w:ilvl w:val="0"/>
-          <w:numId w:val="4"/>
-        </w:numPr>
-      </w:pPr>
-      <w:r>
-        <w:t>Можно голосовать +- 13 очков</w:t>
-      </w:r>
-    </w:p>
-    <w:p>
-      <w:pPr>
-        <w:pStyle w:val="a3"/>
-        <w:numPr>
-          <w:ilvl w:val="0"/>
-          <w:numId w:val="4"/>
-        </w:numPr>
-      </w:pPr>
-      <w:r>
-        <w:t xml:space="preserve">Добавлять </w:t>
-      </w:r>
-      <w:proofErr w:type="spellStart"/>
-      <w:r>
-        <w:t>рандомного</w:t>
-      </w:r>
-      <w:proofErr w:type="spellEnd"/>
-    </w:p>
-    <w:p>
-      <w:pPr>
-        <w:pStyle w:val="a3"/>
-        <w:numPr>
-          <w:ilvl w:val="0"/>
-          <w:numId w:val="4"/>
-        </w:numPr>
-      </w:pPr>
-      <w:r>
-        <w:t>Отображать таблицу, без сортировки</w:t>
-      </w:r>
-    </w:p>
-    <w:p>
-      <w:pPr>
-        <w:pStyle w:val="a3"/>
-        <w:numPr>
-          <w:ilvl w:val="0"/>
-          <w:numId w:val="4"/>
-        </w:numPr>
-      </w:pPr>
-      <w:r>
-        <w:t xml:space="preserve">19.03.2013 </w:t>
-      </w:r>
-      <w:r>
-        <w:t>Сортированный вывод таблицы</w:t>
-      </w:r>
-    </w:p>
-    <w:p>
-      <w:pPr>
-        <w:pStyle w:val="a3"/>
-        <w:numPr>
-          <w:ilvl w:val="0"/>
-          <w:numId w:val="4"/>
-        </w:numPr>
-      </w:pPr>
-      <w:r>
-        <w:t xml:space="preserve">Рейтинг </w:t>
-      </w:r>
-      <w:proofErr w:type="spellStart"/>
-      <w:r>
-        <w:t>Эло</w:t>
-      </w:r>
-      <w:proofErr w:type="spellEnd"/>
-      <w:r>
-        <w:t xml:space="preserve"> (120 – сумма очков на бой)</w:t>
-      </w:r>
-    </w:p>
-    <w:p>
-      <w:pPr>
-        <w:pStyle w:val="a3"/>
-        <w:numPr>
-          <w:ilvl w:val="0"/>
-          <w:numId w:val="4"/>
-        </w:numPr>
-      </w:pPr>
-      <w:proofErr w:type="spellStart"/>
-      <w:r>
-        <w:lastRenderedPageBreak/>
-        <w:t>Редирект</w:t>
-      </w:r>
-      <w:proofErr w:type="spellEnd"/>
-      <w:r>
-        <w:t xml:space="preserve"> после голосования</w:t>
-      </w:r>
-      <w:bookmarkStart w:id="0" w:name="_GoBack"/>
-      <w:bookmarkEnd w:id="0"/>
-    </w:p>
-    <w:p>
-      <w:pPr>
-        <w:pStyle w:val="a3"/>
-        <w:numPr>
-          <w:ilvl w:val="0"/>
-          <w:numId w:val="4"/>
-        </w:numPr>
-        <w:rPr>
-          <w:lang w:val="en-US"/>
-        </w:rPr>
-      </w:pPr>
-      <w:proofErr w:type="gramStart"/>
-      <w:r>
-        <w:t>Добавление</w:t>
-      </w:r>
-      <w:r>
-        <w:rPr>
-          <w:lang w:val="en-US"/>
-        </w:rPr>
-        <w:t xml:space="preserve"> </w:t>
-      </w:r>
-      <w:r>
-        <w:t>фоток</w:t>
-      </w:r>
-      <w:r>
-        <w:rPr>
-          <w:lang w:val="en-US"/>
-        </w:rPr>
-        <w:t xml:space="preserve"> (16 </w:t>
-      </w:r>
-      <w:r>
-        <w:t>штук</w:t>
-      </w:r>
-      <w:r>
-        <w:rPr>
-          <w:lang w:val="en-US"/>
-        </w:rPr>
-        <w:t>,</w:t>
-      </w:r>
-      <w:r>
-        <w:rPr>
-          <w:lang w:val="en-US"/>
-        </w:rPr>
-        <w:t xml:space="preserve"> </w:t>
-      </w:r>
-      <w:r>
-        <w:rPr>
-          <w:lang w:val="en-US"/>
-        </w:rPr>
-        <w:t>C:</w:t>
-      </w:r>
-      <w:proofErr w:type="gramEnd"/>
-      <w:r>
-        <w:rPr>
-          <w:lang w:val="en-US"/>
-        </w:rPr>
-        <w:t xml:space="preserve">\Pro\nodeJS\16 </w:t>
-      </w:r>
-      <w:proofErr w:type="spellStart"/>
-      <w:r>
-        <w:rPr>
-          <w:lang w:val="en-US"/>
-        </w:rPr>
-        <w:t>the_best_picture</w:t>
-      </w:r>
-      <w:proofErr w:type="spellEnd"/>
-      <w:r>
-        <w:rPr>
-          <w:lang w:val="en-US"/>
-        </w:rPr>
-        <w:t>\</w:t>
-      </w:r>
-      <w:proofErr w:type="spellStart"/>
-      <w:r>
-        <w:rPr>
-          <w:lang w:val="en-US"/>
-        </w:rPr>
-        <w:t>the_best_pictures</w:t>
-      </w:r>
-      <w:proofErr w:type="spellEnd"/>
-      <w:r>
-        <w:rPr>
-          <w:lang w:val="en-US"/>
-        </w:rPr>
-        <w:t>\public\</w:t>
-      </w:r>
-      <w:proofErr w:type="spellStart"/>
-      <w:r>
-        <w:rPr>
-          <w:lang w:val="en-US"/>
-        </w:rPr>
-        <w:t>the_best_pictures</w:t>
-      </w:r>
-      <w:proofErr w:type="spellEnd"/>
-      <w:r>
-        <w:rPr>
-          <w:lang w:val="en-US"/>
-        </w:rPr>
-        <w:t>)</w:t>
-      </w:r>
-    </w:p>
-    <w:p>
-      <w:pPr>
-        <w:pStyle w:val="a3"/>
-        <w:numPr>
-          <w:ilvl w:val="0"/>
-          <w:numId w:val="4"/>
-        </w:numPr>
-      </w:pPr>
-      <w:r>
-        <w:t>Отображать таблицу, с сортировкой</w:t>
-      </w:r>
-    </w:p>
-    <w:p>
-      <w:pPr>
-        <w:pStyle w:val="a3"/>
-        <w:numPr>
-          <w:ilvl w:val="0"/>
-          <w:numId w:val="4"/>
-        </w:numPr>
-      </w:pPr>
-      <w:r>
-        <w:t xml:space="preserve">25.03.2013 </w:t>
-      </w:r>
-      <w:r>
-        <w:t>«</w:t>
-      </w:r>
-      <w:proofErr w:type="spellStart"/>
-      <w:r>
-        <w:t>Форкнут</w:t>
-      </w:r>
-      <w:proofErr w:type="spellEnd"/>
-      <w:r>
-        <w:t>» в ручную</w:t>
-      </w:r>
-      <w:r>
-        <w:t xml:space="preserve"> </w:t>
-      </w:r>
-      <w:r>
-        <w:t xml:space="preserve">из </w:t>
-      </w:r>
-      <w:r>
-        <w:rPr>
-          <w:lang w:val="en-US"/>
-        </w:rPr>
-        <w:t>girls</w:t>
-      </w:r>
-      <w:r>
-        <w:t>_</w:t>
-      </w:r>
-      <w:r>
-        <w:rPr>
-          <w:lang w:val="en-US"/>
-        </w:rPr>
-        <w:t>fight</w:t>
-      </w:r>
-    </w:p>
-    <w:p>
-      <w:pPr>
-        <w:pStyle w:val="a3"/>
-        <w:numPr>
-          <w:ilvl w:val="0"/>
-          <w:numId w:val="4"/>
-        </w:numPr>
-      </w:pPr>
-      <w:r>
-        <w:t xml:space="preserve">Залит на </w:t>
-      </w:r>
-      <w:r>
-        <w:rPr>
-          <w:lang w:val="en-US"/>
-        </w:rPr>
-        <w:t>github.com</w:t>
-      </w:r>
     </w:p>
     <w:sectPr>
       <w:pgSz w:w="11906" w:h="16838"/>

</xml_diff>